<commit_message>
seperated the design and the test file
</commit_message>
<xml_diff>
--- a/projectDocumentation/Functional Testing.docx
+++ b/projectDocumentation/Functional Testing.docx
@@ -60,12 +60,14 @@
         </w:rPr>
         <w:t xml:space="preserve">                          </w:t>
       </w:r>
+      <w:proofErr w:type="spellStart"/>
       <w:r>
         <w:rPr>
           <w:rFonts w:ascii="Times New Roman" w:hAnsi="Times New Roman" w:cs="Times New Roman"/>
         </w:rPr>
         <w:t>mainTicTacToe</w:t>
       </w:r>
+      <w:proofErr w:type="spellEnd"/>
     </w:p>
     <w:p>
       <w:pPr>
@@ -1084,11 +1086,19 @@
         </w:rPr>
         <w:t xml:space="preserve">       </w:t>
       </w:r>
-      <w:r>
-        <w:rPr>
-          <w:rFonts w:ascii="Times New Roman" w:hAnsi="Times New Roman" w:cs="Times New Roman"/>
-        </w:rPr>
-        <w:t xml:space="preserve">LoginScene            </w:t>
+      <w:proofErr w:type="spellStart"/>
+      <w:r>
+        <w:rPr>
+          <w:rFonts w:ascii="Times New Roman" w:hAnsi="Times New Roman" w:cs="Times New Roman"/>
+        </w:rPr>
+        <w:t>LoginScene</w:t>
+      </w:r>
+      <w:proofErr w:type="spellEnd"/>
+      <w:r>
+        <w:rPr>
+          <w:rFonts w:ascii="Times New Roman" w:hAnsi="Times New Roman" w:cs="Times New Roman"/>
+        </w:rPr>
+        <w:t xml:space="preserve">            </w:t>
       </w:r>
       <w:r>
         <w:rPr>
@@ -1096,12 +1106,14 @@
         </w:rPr>
         <w:t xml:space="preserve">     </w:t>
       </w:r>
+      <w:proofErr w:type="spellStart"/>
       <w:r>
         <w:rPr>
           <w:rFonts w:ascii="Times New Roman" w:hAnsi="Times New Roman" w:cs="Times New Roman"/>
         </w:rPr>
         <w:t>ForgotPassword</w:t>
       </w:r>
+      <w:proofErr w:type="spellEnd"/>
       <w:r>
         <w:rPr>
           <w:rFonts w:ascii="Times New Roman" w:hAnsi="Times New Roman" w:cs="Times New Roman"/>
@@ -2540,12 +2552,14 @@
         </w:rPr>
         <w:t xml:space="preserve">                            </w:t>
       </w:r>
+      <w:proofErr w:type="spellStart"/>
       <w:r>
         <w:rPr>
           <w:rFonts w:ascii="Times New Roman" w:hAnsi="Times New Roman" w:cs="Times New Roman"/>
         </w:rPr>
         <w:t>forgotPassword</w:t>
       </w:r>
+      <w:proofErr w:type="spellEnd"/>
     </w:p>
     <w:p>
       <w:pPr>
@@ -2724,7 +2738,7 @@
           </mc:Choice>
           <mc:Fallback>
             <w:pict>
-              <v:rect w14:anchorId="2EB05DE3" id="Rectangle 35" o:spid="_x0000_s1026" style="position:absolute;margin-left:11.25pt;margin-top:2238.8pt;width:95.25pt;height:64.5pt;z-index:251868160;visibility:visible;mso-wrap-style:square;mso-wrap-distance-left:9pt;mso-wrap-distance-top:0;mso-wrap-distance-right:9pt;mso-wrap-distance-bottom:0;mso-position-horizontal:absolute;mso-position-horizontal-relative:margin;mso-position-vertical:absolute;mso-position-vertical-relative:text;v-text-anchor:middle" o:gfxdata="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" fillcolor="#0070c0" strokecolor="#1f4d78 [1604]" strokeweight="1pt">
+              <v:rect w14:anchorId="3E9301BE" id="Rectangle 35" o:spid="_x0000_s1026" style="position:absolute;margin-left:11.25pt;margin-top:2238.8pt;width:95.25pt;height:64.5pt;z-index:251868160;visibility:visible;mso-wrap-style:square;mso-wrap-distance-left:9pt;mso-wrap-distance-top:0;mso-wrap-distance-right:9pt;mso-wrap-distance-bottom:0;mso-position-horizontal:absolute;mso-position-horizontal-relative:margin;mso-position-vertical:absolute;mso-position-vertical-relative:text;v-text-anchor:middle" o:gfxdata="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" fillcolor="#0070c0" strokecolor="#1f4d78 [1604]" strokeweight="1pt">
                 <w10:wrap anchorx="margin"/>
               </v:rect>
             </w:pict>
@@ -2859,7 +2873,7 @@
           </mc:Choice>
           <mc:Fallback>
             <w:pict>
-              <v:rect w14:anchorId="3F14686C" id="Rectangle 31" o:spid="_x0000_s1026" style="position:absolute;margin-left:0;margin-top:14.75pt;width:95.25pt;height:64.5pt;z-index:251688960;visibility:visible;mso-wrap-style:square;mso-wrap-distance-left:9pt;mso-wrap-distance-top:0;mso-wrap-distance-right:9pt;mso-wrap-distance-bottom:0;mso-position-horizontal:left;mso-position-horizontal-relative:margin;mso-position-vertical:absolute;mso-position-vertical-relative:text;v-text-anchor:middle" o:gfxdata="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" fillcolor="#0070c0" strokecolor="#1f4d78 [1604]" strokeweight="1pt">
+              <v:rect w14:anchorId="50E3DB10" id="Rectangle 31" o:spid="_x0000_s1026" style="position:absolute;margin-left:0;margin-top:14.75pt;width:95.25pt;height:64.5pt;z-index:251688960;visibility:visible;mso-wrap-style:square;mso-wrap-distance-left:9pt;mso-wrap-distance-top:0;mso-wrap-distance-right:9pt;mso-wrap-distance-bottom:0;mso-position-horizontal:left;mso-position-horizontal-relative:margin;mso-position-vertical:absolute;mso-position-vertical-relative:text;v-text-anchor:middle" o:gfxdata="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" fillcolor="#0070c0" strokecolor="#1f4d78 [1604]" strokeweight="1pt">
                 <w10:wrap anchorx="margin"/>
               </v:rect>
             </w:pict>
@@ -4172,7 +4186,7 @@
           </mc:Choice>
           <mc:Fallback>
             <w:pict>
-              <v:shapetype w14:anchorId="16D98DCF" id="_x0000_t32" coordsize="21600,21600" o:spt="32" o:oned="t" path="m,l21600,21600e" filled="f">
+              <v:shapetype w14:anchorId="257585B2" id="_x0000_t32" coordsize="21600,21600" o:spt="32" o:oned="t" path="m,l21600,21600e" filled="f">
                 <v:path arrowok="t" fillok="f" o:connecttype="none"/>
                 <o:lock v:ext="edit" shapetype="t"/>
               </v:shapetype>
@@ -6219,7 +6233,7 @@
           </mc:Choice>
           <mc:Fallback>
             <w:pict>
-              <v:line w14:anchorId="6557C8FA" id="Straight Connector 90" o:spid="_x0000_s1026" style="position:absolute;flip:x;z-index:251783168;visibility:visible;mso-wrap-style:square;mso-width-percent:0;mso-wrap-distance-left:9pt;mso-wrap-distance-top:0;mso-wrap-distance-right:9pt;mso-wrap-distance-bottom:0;mso-position-horizontal:absolute;mso-position-horizontal-relative:text;mso-position-vertical:absolute;mso-position-vertical-relative:text;mso-width-percent:0;mso-width-relative:margin" from="-20.25pt,6.3pt" to=".75pt,6.3pt" o:gfxdata="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" strokecolor="black [3213]" strokeweight=".5pt">
+              <v:line w14:anchorId="3CA40C41" id="Straight Connector 90" o:spid="_x0000_s1026" style="position:absolute;flip:x;z-index:251783168;visibility:visible;mso-wrap-style:square;mso-width-percent:0;mso-wrap-distance-left:9pt;mso-wrap-distance-top:0;mso-wrap-distance-right:9pt;mso-wrap-distance-bottom:0;mso-position-horizontal:absolute;mso-position-horizontal-relative:text;mso-position-vertical:absolute;mso-position-vertical-relative:text;mso-width-percent:0;mso-width-relative:margin" from="-20.25pt,6.3pt" to=".75pt,6.3pt" o:gfxdata="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" strokecolor="black [3213]" strokeweight=".5pt">
                 <v:stroke joinstyle="miter"/>
               </v:line>
             </w:pict>
@@ -6740,7 +6754,7 @@
           </mc:Choice>
           <mc:Fallback>
             <w:pict>
-              <v:shape w14:anchorId="7F28F054" id="Straight Arrow Connector 88" o:spid="_x0000_s1026" type="#_x0000_t32" style="position:absolute;margin-left:286.5pt;margin-top:7.6pt;width:18.75pt;height:0;z-index:251782144;visibility:visible;mso-wrap-style:square;mso-wrap-distance-left:9pt;mso-wrap-distance-top:0;mso-wrap-distance-right:9pt;mso-wrap-distance-bottom:0;mso-position-horizontal:absolute;mso-position-horizontal-relative:text;mso-position-vertical:absolute;mso-position-vertical-relative:text" o:gfxdata="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" strokecolor="black [3213]" strokeweight=".5pt">
+              <v:shape w14:anchorId="200F68BD" id="Straight Arrow Connector 88" o:spid="_x0000_s1026" type="#_x0000_t32" style="position:absolute;margin-left:286.5pt;margin-top:7.6pt;width:18.75pt;height:0;z-index:251782144;visibility:visible;mso-wrap-style:square;mso-wrap-distance-left:9pt;mso-wrap-distance-top:0;mso-wrap-distance-right:9pt;mso-wrap-distance-bottom:0;mso-position-horizontal:absolute;mso-position-horizontal-relative:text;mso-position-vertical:absolute;mso-position-vertical-relative:text" o:gfxdata="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" strokecolor="black [3213]" strokeweight=".5pt">
                 <v:stroke endarrow="block" joinstyle="miter"/>
               </v:shape>
             </w:pict>
@@ -7023,7 +7037,7 @@
           </mc:Choice>
           <mc:Fallback>
             <w:pict>
-              <v:rect w14:anchorId="5329AB75" id="Rectangle 79" o:spid="_x0000_s1026" style="position:absolute;margin-left:0;margin-top:12.15pt;width:95.25pt;height:64.5pt;z-index:251769856;visibility:visible;mso-wrap-style:square;mso-wrap-distance-left:9pt;mso-wrap-distance-top:0;mso-wrap-distance-right:9pt;mso-wrap-distance-bottom:0;mso-position-horizontal:left;mso-position-horizontal-relative:margin;mso-position-vertical:absolute;mso-position-vertical-relative:text;v-text-anchor:middle" o:gfxdata="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" fillcolor="#0070c0" strokecolor="#1f4d78 [1604]" strokeweight="1pt">
+              <v:rect w14:anchorId="1B57AC79" id="Rectangle 79" o:spid="_x0000_s1026" style="position:absolute;margin-left:0;margin-top:12.15pt;width:95.25pt;height:64.5pt;z-index:251769856;visibility:visible;mso-wrap-style:square;mso-wrap-distance-left:9pt;mso-wrap-distance-top:0;mso-wrap-distance-right:9pt;mso-wrap-distance-bottom:0;mso-position-horizontal:left;mso-position-horizontal-relative:margin;mso-position-vertical:absolute;mso-position-vertical-relative:text;v-text-anchor:middle" o:gfxdata="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" fillcolor="#0070c0" strokecolor="#1f4d78 [1604]" strokeweight="1pt">
                 <w10:wrap anchorx="margin"/>
               </v:rect>
             </w:pict>
@@ -7206,7 +7220,7 @@
           </mc:Choice>
           <mc:Fallback>
             <w:pict>
-              <v:shape w14:anchorId="2724C9C9" id="Straight Arrow Connector 92" o:spid="_x0000_s1026" type="#_x0000_t32" style="position:absolute;margin-left:-32.45pt;margin-top:10.7pt;width:18.75pt;height:0;z-index:251786240;visibility:visible;mso-wrap-style:square;mso-width-percent:0;mso-height-percent:0;mso-wrap-distance-left:9pt;mso-wrap-distance-top:0;mso-wrap-distance-right:9pt;mso-wrap-distance-bottom:0;mso-position-horizontal:right;mso-position-horizontal-relative:left-margin-area;mso-position-vertical:absolute;mso-position-vertical-relative:text;mso-width-percent:0;mso-height-percent:0;mso-width-relative:margin;mso-height-relative:margin" o:gfxdata="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" strokecolor="black [3213]" strokeweight=".5pt">
+              <v:shape w14:anchorId="2CABA516" id="Straight Arrow Connector 92" o:spid="_x0000_s1026" type="#_x0000_t32" style="position:absolute;margin-left:-32.45pt;margin-top:10.7pt;width:18.75pt;height:0;z-index:251786240;visibility:visible;mso-wrap-style:square;mso-width-percent:0;mso-height-percent:0;mso-wrap-distance-left:9pt;mso-wrap-distance-top:0;mso-wrap-distance-right:9pt;mso-wrap-distance-bottom:0;mso-position-horizontal:right;mso-position-horizontal-relative:left-margin-area;mso-position-vertical:absolute;mso-position-vertical-relative:text;mso-width-percent:0;mso-height-percent:0;mso-width-relative:margin;mso-height-relative:margin" o:gfxdata="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" strokecolor="black [3213]" strokeweight=".5pt">
                 <v:stroke endarrow="block" joinstyle="miter"/>
                 <w10:wrap anchorx="margin"/>
               </v:shape>
@@ -7866,7 +7880,7 @@
           </mc:Choice>
           <mc:Fallback>
             <w:pict>
-              <v:shape w14:anchorId="67D5DBF7" id="Straight Arrow Connector 25" o:spid="_x0000_s1026" type="#_x0000_t32" style="position:absolute;margin-left:222.75pt;margin-top:335.05pt;width:14.25pt;height:18.75pt;z-index:251866112;visibility:visible;mso-wrap-style:square;mso-width-percent:0;mso-height-percent:0;mso-wrap-distance-left:9pt;mso-wrap-distance-top:0;mso-wrap-distance-right:9pt;mso-wrap-distance-bottom:0;mso-position-horizontal:absolute;mso-position-horizontal-relative:text;mso-position-vertical:absolute;mso-position-vertical-relative:text;mso-width-percent:0;mso-height-percent:0;mso-width-relative:margin;mso-height-relative:margin" o:gfxdata="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" strokecolor="black [3213]" strokeweight=".5pt">
+              <v:shape w14:anchorId="42B7F073" id="Straight Arrow Connector 25" o:spid="_x0000_s1026" type="#_x0000_t32" style="position:absolute;margin-left:222.75pt;margin-top:335.05pt;width:14.25pt;height:18.75pt;z-index:251866112;visibility:visible;mso-wrap-style:square;mso-width-percent:0;mso-height-percent:0;mso-wrap-distance-left:9pt;mso-wrap-distance-top:0;mso-wrap-distance-right:9pt;mso-wrap-distance-bottom:0;mso-position-horizontal:absolute;mso-position-horizontal-relative:text;mso-position-vertical:absolute;mso-position-vertical-relative:text;mso-width-percent:0;mso-height-percent:0;mso-width-relative:margin;mso-height-relative:margin" o:gfxdata="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" strokecolor="black [3213]" strokeweight=".5pt">
                 <v:stroke endarrow="block" joinstyle="miter"/>
               </v:shape>
             </w:pict>
@@ -7942,7 +7956,7 @@
           </mc:Choice>
           <mc:Fallback>
             <w:pict>
-              <v:shape w14:anchorId="69C2015B" id="Straight Arrow Connector 3" o:spid="_x0000_s1026" type="#_x0000_t32" style="position:absolute;margin-left:151.5pt;margin-top:335.85pt;width:10.5pt;height:18pt;flip:x;z-index:251864064;visibility:visible;mso-wrap-style:square;mso-width-percent:0;mso-height-percent:0;mso-wrap-distance-left:9pt;mso-wrap-distance-top:0;mso-wrap-distance-right:9pt;mso-wrap-distance-bottom:0;mso-position-horizontal:absolute;mso-position-horizontal-relative:text;mso-position-vertical:absolute;mso-position-vertical-relative:text;mso-width-percent:0;mso-height-percent:0;mso-width-relative:margin;mso-height-relative:margin" o:gfxdata="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" strokecolor="black [3213]" strokeweight=".5pt">
+              <v:shape w14:anchorId="2A79D76A" id="Straight Arrow Connector 3" o:spid="_x0000_s1026" type="#_x0000_t32" style="position:absolute;margin-left:151.5pt;margin-top:335.85pt;width:10.5pt;height:18pt;flip:x;z-index:251864064;visibility:visible;mso-wrap-style:square;mso-width-percent:0;mso-height-percent:0;mso-wrap-distance-left:9pt;mso-wrap-distance-top:0;mso-wrap-distance-right:9pt;mso-wrap-distance-bottom:0;mso-position-horizontal:absolute;mso-position-horizontal-relative:text;mso-position-vertical:absolute;mso-position-vertical-relative:text;mso-width-percent:0;mso-height-percent:0;mso-width-relative:margin;mso-height-relative:margin" o:gfxdata="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" strokecolor="black [3213]" strokeweight=".5pt">
                 <v:stroke endarrow="block" joinstyle="miter"/>
               </v:shape>
             </w:pict>
@@ -11174,14 +11188,27 @@
         </mc:AlternateContent>
       </w:r>
     </w:p>
-    <w:p/>
-    <w:p/>
     <w:p>
       <w:bookmarkStart w:id="0" w:name="_GoBack"/>
       <w:bookmarkEnd w:id="0"/>
     </w:p>
+    <w:p/>
+    <w:bookmarkStart w:id="1" w:name="_MON_1521228552"/>
+    <w:bookmarkEnd w:id="1"/>
+    <w:p>
+      <w:r>
+        <w:object w:dxaOrig="13214" w:dyaOrig="634">
+          <v:shape id="_x0000_i1026" type="#_x0000_t75" style="width:660.7pt;height:31.7pt" o:ole="">
+            <v:imagedata r:id="rId7" o:title=""/>
+          </v:shape>
+          <o:OLEObject Type="Embed" ProgID="Word.Document.12" ShapeID="_x0000_i1026" DrawAspect="Content" ObjectID="_1521228680" r:id="rId8">
+            <o:FieldCodes>\s</o:FieldCodes>
+          </o:OLEObject>
+        </w:object>
+      </w:r>
+    </w:p>
     <w:sectPr>
-      <w:headerReference w:type="default" r:id="rId7"/>
+      <w:headerReference w:type="default" r:id="rId9"/>
       <w:pgSz w:w="12240" w:h="15840"/>
       <w:pgMar w:top="1440" w:right="1440" w:bottom="1440" w:left="1440" w:header="720" w:footer="720" w:gutter="0"/>
       <w:cols w:space="720"/>
@@ -11340,7 +11367,7 @@
         <v:path o:extrusionok="f" gradientshapeok="t" o:connecttype="rect"/>
         <o:lock v:ext="edit" aspectratio="t"/>
       </v:shapetype>
-      <v:shape id="_x0000_i1038" type="#_x0000_t75" style="width:95.25pt;height:64.5pt;visibility:visible;mso-wrap-style:square" o:bullet="t">
+      <v:shape id="_x0000_i1040" type="#_x0000_t75" style="width:95.25pt;height:64.5pt;visibility:visible;mso-wrap-style:square" o:bullet="t">
         <v:imagedata r:id="rId1" o:title=""/>
       </v:shape>
     </w:pict>

</xml_diff>